<commit_message>
Initial Commit - update docs
</commit_message>
<xml_diff>
--- a/docs/Instrukcja Użytkowania - AI Code Debugger.docx
+++ b/docs/Instrukcja Użytkowania - AI Code Debugger.docx
@@ -258,6 +258,13 @@
     </w:p>
     <w:sdt>
       <w:sdtPr>
+        <w:rPr>
+          <w:rFonts w:ascii="Georgia" w:eastAsiaTheme="minorHAnsi" w:hAnsiTheme="minorHAnsi" w:cstheme="minorBidi"/>
+          <w:color w:val="auto"/>
+          <w:sz w:val="21"/>
+          <w:szCs w:val="22"/>
+          <w:lang w:eastAsia="en-US"/>
+        </w:rPr>
         <w:id w:val="698056897"/>
         <w:docPartObj>
           <w:docPartGallery w:val="Table of Contents"/>
@@ -266,13 +273,8 @@
       </w:sdtPr>
       <w:sdtEndPr>
         <w:rPr>
-          <w:rFonts w:eastAsiaTheme="minorHAnsi" w:cstheme="minorBidi"/>
           <w:b/>
           <w:bCs/>
-          <w:color w:val="auto"/>
-          <w:sz w:val="21"/>
-          <w:szCs w:val="22"/>
-          <w:lang w:eastAsia="en-US"/>
         </w:rPr>
       </w:sdtEndPr>
       <w:sdtContent>
@@ -618,7 +620,7 @@
                 <w:noProof/>
                 <w:webHidden/>
               </w:rPr>
-              <w:t>3</w:t>
+              <w:t>4</w:t>
             </w:r>
             <w:r>
               <w:rPr>
@@ -700,7 +702,7 @@
                 <w:noProof/>
                 <w:webHidden/>
               </w:rPr>
-              <w:t>5</w:t>
+              <w:t>6</w:t>
             </w:r>
             <w:r>
               <w:rPr>
@@ -782,7 +784,7 @@
                 <w:noProof/>
                 <w:webHidden/>
               </w:rPr>
-              <w:t>5</w:t>
+              <w:t>7</w:t>
             </w:r>
             <w:r>
               <w:rPr>
@@ -864,7 +866,7 @@
                 <w:noProof/>
                 <w:webHidden/>
               </w:rPr>
-              <w:t>6</w:t>
+              <w:t>7</w:t>
             </w:r>
             <w:r>
               <w:rPr>
@@ -946,7 +948,7 @@
                 <w:noProof/>
                 <w:webHidden/>
               </w:rPr>
-              <w:t>7</w:t>
+              <w:t>8</w:t>
             </w:r>
             <w:r>
               <w:rPr>
@@ -1028,7 +1030,7 @@
                 <w:noProof/>
                 <w:webHidden/>
               </w:rPr>
-              <w:t>8</w:t>
+              <w:t>9</w:t>
             </w:r>
             <w:r>
               <w:rPr>
@@ -1110,7 +1112,7 @@
                 <w:noProof/>
                 <w:webHidden/>
               </w:rPr>
-              <w:t>9</w:t>
+              <w:t>10</w:t>
             </w:r>
             <w:r>
               <w:rPr>

</xml_diff>